<commit_message>
key milestones and key dependences
</commit_message>
<xml_diff>
--- a/TERM3/T3B1-ICTPMG613-Manage_ICT_project_plan/2-ICTPMG613-Assessment_Task 2/ICTPMG613_AssessmentTask_Manuel_S_Perez_E-ProjectManagementPlanANDScheduleControl.docx
+++ b/TERM3/T3B1-ICTPMG613-Manage_ICT_project_plan/2-ICTPMG613-Assessment_Task 2/ICTPMG613_AssessmentTask_Manuel_S_Perez_E-ProjectManagementPlanANDScheduleControl.docx
@@ -3114,19 +3114,61 @@
         <w:rPr>
           <w:color w:val="000000" w:themeColor="text1"/>
         </w:rPr>
-        <w:t xml:space="preserve">The budget is fixed </w:t>
-      </w:r>
-      <w:r>
-        <w:rPr>
-          <w:color w:val="000000" w:themeColor="text1"/>
-        </w:rPr>
-        <w:t xml:space="preserve">($40,000 and $10,000) </w:t>
-      </w:r>
-      <w:r>
-        <w:rPr>
-          <w:color w:val="000000" w:themeColor="text1"/>
-        </w:rPr>
-        <w:t>and cannot be changed, as clearly stated in the project documentation</w:t>
+        <w:t xml:space="preserve">The budget is </w:t>
+      </w:r>
+      <w:r>
+        <w:rPr>
+          <w:color w:val="000000" w:themeColor="text1"/>
+        </w:rPr>
+        <w:t>combined</w:t>
+      </w:r>
+      <w:r>
+        <w:rPr>
+          <w:color w:val="000000" w:themeColor="text1"/>
+        </w:rPr>
+        <w:t xml:space="preserve"> </w:t>
+      </w:r>
+      <w:r>
+        <w:rPr>
+          <w:color w:val="000000" w:themeColor="text1"/>
+        </w:rPr>
+        <w:t xml:space="preserve">and </w:t>
+      </w:r>
+      <w:r>
+        <w:rPr>
+          <w:color w:val="000000" w:themeColor="text1"/>
+        </w:rPr>
+        <w:t xml:space="preserve">fixed </w:t>
+      </w:r>
+      <w:r>
+        <w:rPr>
+          <w:color w:val="000000" w:themeColor="text1"/>
+        </w:rPr>
+        <w:t>($</w:t>
+      </w:r>
+      <w:r>
+        <w:rPr>
+          <w:color w:val="000000" w:themeColor="text1"/>
+        </w:rPr>
+        <w:t>5</w:t>
+      </w:r>
+      <w:r>
+        <w:rPr>
+          <w:color w:val="000000" w:themeColor="text1"/>
+        </w:rPr>
+        <w:t>0,000)</w:t>
+      </w:r>
+      <w:r>
+        <w:rPr>
+          <w:color w:val="000000" w:themeColor="text1"/>
+        </w:rPr>
+        <w:t xml:space="preserve">, </w:t>
+      </w:r>
+      <w:r>
+        <w:rPr>
+          <w:color w:val="000000" w:themeColor="text1"/>
+        </w:rPr>
+        <w:t>to optimize costs</w:t>
       </w:r>
     </w:p>
     <w:p>
@@ -7689,92 +7731,169 @@
     <w:p>
       <w:pPr>
         <w:pStyle w:val="RTOWorksBodyText"/>
-      </w:pPr>
-    </w:p>
-    <w:p>
-      <w:pPr>
-        <w:pStyle w:val="RTOWorksBodyText"/>
-      </w:pPr>
-      <w:r>
-        <w:t>4.1 Schedule Baseline</w:t>
-      </w:r>
-    </w:p>
-    <w:p>
-      <w:pPr>
-        <w:pStyle w:val="RTOWorksBodyText"/>
-      </w:pPr>
-    </w:p>
-    <w:p>
-      <w:pPr>
-        <w:pStyle w:val="RTOWorksBodyText"/>
-      </w:pPr>
-      <w:r>
-        <w:t>4.2 Monitoring and Reporting</w:t>
-      </w:r>
-    </w:p>
-    <w:p>
-      <w:pPr>
-        <w:pStyle w:val="RTOWorksBodyText"/>
-      </w:pPr>
-    </w:p>
-    <w:p>
-      <w:pPr>
-        <w:pStyle w:val="RTOWorksBodyText"/>
-      </w:pPr>
-      <w:r>
-        <w:t>4.3 Schedule Update Procedures</w:t>
-      </w:r>
-    </w:p>
-    <w:p>
-      <w:pPr>
-        <w:pStyle w:val="RTOWorksBodyText"/>
-      </w:pPr>
-    </w:p>
-    <w:p>
-      <w:pPr>
-        <w:pStyle w:val="RTOWorksBodyText"/>
-      </w:pPr>
-      <w:r>
-        <w:t>4.4 Key Milestones</w:t>
-      </w:r>
-    </w:p>
-    <w:p>
-      <w:pPr>
-        <w:pStyle w:val="RTOWorksBodyText"/>
-      </w:pPr>
-    </w:p>
-    <w:p>
-      <w:pPr>
-        <w:pStyle w:val="RTOWorksBodyText"/>
-      </w:pPr>
-      <w:r>
-        <w:t>4.5 Key Dependencies</w:t>
-      </w:r>
-    </w:p>
-    <w:p>
-      <w:pPr>
-        <w:pStyle w:val="RTOWorksBodyText"/>
-      </w:pPr>
-    </w:p>
-    <w:p>
-      <w:pPr>
-        <w:pStyle w:val="RTOWorksBodyText"/>
-      </w:pPr>
-      <w:r>
-        <w:t>4.6 Variance Analysis and Corrective Action</w:t>
-      </w:r>
-    </w:p>
-    <w:p>
-      <w:pPr>
-        <w:pStyle w:val="RTOWorksBodyText"/>
-      </w:pPr>
-    </w:p>
-    <w:p>
-      <w:pPr>
-        <w:pStyle w:val="RTOWorksBodyText"/>
-      </w:pPr>
-      <w:r>
-        <w:t>4.7 Change Control Process</w:t>
+        <w:jc w:val="both"/>
+      </w:pPr>
+      <w:r>
+        <w:t xml:space="preserve">Schedule control is the process of monitoring project activities to ensure planned progress. It seeks to identify schedule deviations and implement corrections as quickly as possible. The project life cycle is estimated at 40 days (part-time </w:t>
+      </w:r>
+      <w:r>
+        <w:t>workdays</w:t>
+      </w:r>
+      <w:r>
+        <w:t>), the project start date is Monday, August 4, 2025, and its completion date is expected on</w:t>
+      </w:r>
+      <w:r>
+        <w:rPr>
+          <w:color w:val="000000" w:themeColor="text1"/>
+        </w:rPr>
+        <w:t xml:space="preserve"> </w:t>
+      </w:r>
+      <w:r>
+        <w:rPr>
+          <w:color w:val="000000" w:themeColor="text1"/>
+        </w:rPr>
+        <w:t>Monday, September 29, 2025</w:t>
+      </w:r>
+      <w:r>
+        <w:t>.</w:t>
+      </w:r>
+    </w:p>
+    <w:p>
+      <w:pPr>
+        <w:pStyle w:val="RTOWorksHeading3"/>
+        <w:rPr>
+          <w:rFonts w:ascii="Arial" w:hAnsi="Arial"/>
+        </w:rPr>
+      </w:pPr>
+      <w:r>
+        <w:rPr>
+          <w:rFonts w:ascii="Arial" w:hAnsi="Arial"/>
+        </w:rPr>
+        <w:t>Schedule Baseline</w:t>
+      </w:r>
+    </w:p>
+    <w:p>
+      <w:pPr>
+        <w:pStyle w:val="RTOWorksHeading3"/>
+        <w:rPr>
+          <w:rFonts w:ascii="Arial" w:hAnsi="Arial"/>
+        </w:rPr>
+      </w:pPr>
+      <w:r>
+        <w:rPr>
+          <w:rFonts w:ascii="Arial" w:hAnsi="Arial"/>
+        </w:rPr>
+        <w:t>Key Milestones</w:t>
+      </w:r>
+    </w:p>
+    <w:p>
+      <w:pPr>
+        <w:pStyle w:val="RTOWorksHeading3"/>
+        <w:rPr>
+          <w:rFonts w:ascii="Arial" w:hAnsi="Arial"/>
+        </w:rPr>
+      </w:pPr>
+      <w:r>
+        <w:rPr>
+          <w:rFonts w:ascii="Arial" w:hAnsi="Arial"/>
+        </w:rPr>
+        <w:t>Key Dependencies</w:t>
+      </w:r>
+    </w:p>
+    <w:p>
+      <w:pPr>
+        <w:pStyle w:val="RTOWorksHeading3"/>
+        <w:rPr>
+          <w:rFonts w:ascii="Arial" w:hAnsi="Arial"/>
+        </w:rPr>
+      </w:pPr>
+    </w:p>
+    <w:p>
+      <w:pPr>
+        <w:pStyle w:val="RTOWorksHeading3"/>
+        <w:rPr>
+          <w:rFonts w:ascii="Arial" w:hAnsi="Arial"/>
+        </w:rPr>
+      </w:pPr>
+      <w:r>
+        <w:rPr>
+          <w:rFonts w:ascii="Arial" w:hAnsi="Arial"/>
+        </w:rPr>
+        <w:t>Monitoring and Reporting</w:t>
+      </w:r>
+    </w:p>
+    <w:p>
+      <w:pPr>
+        <w:pStyle w:val="RTOWorksHeading3"/>
+        <w:rPr>
+          <w:rFonts w:ascii="Arial" w:hAnsi="Arial"/>
+        </w:rPr>
+      </w:pPr>
+    </w:p>
+    <w:p>
+      <w:pPr>
+        <w:pStyle w:val="RTOWorksHeading3"/>
+        <w:rPr>
+          <w:rFonts w:ascii="Arial" w:hAnsi="Arial"/>
+        </w:rPr>
+      </w:pPr>
+      <w:r>
+        <w:rPr>
+          <w:rFonts w:ascii="Arial" w:hAnsi="Arial"/>
+        </w:rPr>
+        <w:t>Schedule Update Procedures</w:t>
+      </w:r>
+    </w:p>
+    <w:p>
+      <w:pPr>
+        <w:pStyle w:val="RTOWorksHeading3"/>
+        <w:rPr>
+          <w:rFonts w:ascii="Arial" w:hAnsi="Arial"/>
+        </w:rPr>
+      </w:pPr>
+    </w:p>
+    <w:p>
+      <w:pPr>
+        <w:pStyle w:val="RTOWorksHeading3"/>
+        <w:rPr>
+          <w:rFonts w:ascii="Arial" w:hAnsi="Arial"/>
+        </w:rPr>
+      </w:pPr>
+    </w:p>
+    <w:p>
+      <w:pPr>
+        <w:pStyle w:val="RTOWorksHeading3"/>
+        <w:rPr>
+          <w:rFonts w:ascii="Arial" w:hAnsi="Arial"/>
+        </w:rPr>
+      </w:pPr>
+      <w:r>
+        <w:rPr>
+          <w:rFonts w:ascii="Arial" w:hAnsi="Arial"/>
+        </w:rPr>
+        <w:t>Variance Analysis and Corrective Action</w:t>
+      </w:r>
+    </w:p>
+    <w:p>
+      <w:pPr>
+        <w:pStyle w:val="RTOWorksHeading3"/>
+        <w:rPr>
+          <w:rFonts w:ascii="Arial" w:hAnsi="Arial"/>
+        </w:rPr>
+      </w:pPr>
+    </w:p>
+    <w:p>
+      <w:pPr>
+        <w:pStyle w:val="RTOWorksHeading3"/>
+        <w:rPr>
+          <w:rFonts w:ascii="Arial" w:hAnsi="Arial"/>
+        </w:rPr>
+      </w:pPr>
+      <w:r>
+        <w:rPr>
+          <w:rFonts w:ascii="Arial" w:hAnsi="Arial"/>
+        </w:rPr>
+        <w:t>Change Control Process</w:t>
       </w:r>
     </w:p>
     <w:sectPr>
@@ -13926,7 +14045,6 @@
   <w:style w:type="character" w:default="1" w:styleId="DefaultParagraphFont">
     <w:name w:val="Default Paragraph Font"/>
     <w:uiPriority w:val="1"/>
-    <w:semiHidden/>
     <w:unhideWhenUsed/>
   </w:style>
   <w:style w:type="table" w:default="1" w:styleId="TableNormal">

</xml_diff>